<commit_message>
Jenkins result updated in docx
</commit_message>
<xml_diff>
--- a/Project Deliverables/Jenkins setup.docx
+++ b/Project Deliverables/Jenkins setup.docx
@@ -5,9 +5,6 @@
     <w:p>
       <w:r>
         <w:t>Jenkins tools setup:</w:t>
-      </w:r>
-      <w:r>
-        <w:t>:</w:t>
       </w:r>
     </w:p>
     <w:p>
@@ -153,14 +150,11 @@
     </w:p>
     <w:p>
       <w:r>
-        <w:rPr>
-          <w:noProof/>
-        </w:rPr>
         <w:drawing>
-          <wp:inline distT="0" distB="0" distL="0" distR="0" wp14:anchorId="32F496F8" wp14:editId="4780CEDA">
-            <wp:extent cx="5731510" cy="2860040"/>
-            <wp:effectExtent l="0" t="0" r="2540" b="0"/>
-            <wp:docPr id="1575435350" name="Picture 1"/>
+          <wp:inline distT="0" distB="0" distL="0" distR="0" wp14:anchorId="68CE41E0" wp14:editId="066EF041">
+            <wp:extent cx="5731510" cy="2835910"/>
+            <wp:effectExtent l="0" t="0" r="2540" b="2540"/>
+            <wp:docPr id="335291795" name="Picture 1"/>
             <wp:cNvGraphicFramePr>
               <a:graphicFrameLocks xmlns:a="http://schemas.openxmlformats.org/drawingml/2006/main" noChangeAspect="1"/>
             </wp:cNvGraphicFramePr>
@@ -168,7 +162,7 @@
               <a:graphicData uri="http://schemas.openxmlformats.org/drawingml/2006/picture">
                 <pic:pic xmlns:pic="http://schemas.openxmlformats.org/drawingml/2006/picture">
                   <pic:nvPicPr>
-                    <pic:cNvPr id="1575435350" name=""/>
+                    <pic:cNvPr id="335291795" name=""/>
                     <pic:cNvPicPr/>
                   </pic:nvPicPr>
                   <pic:blipFill>
@@ -180,7 +174,7 @@
                   <pic:spPr>
                     <a:xfrm>
                       <a:off x="0" y="0"/>
-                      <a:ext cx="5731510" cy="2860040"/>
+                      <a:ext cx="5731510" cy="2835910"/>
                     </a:xfrm>
                     <a:prstGeom prst="rect">
                       <a:avLst/>
@@ -200,15 +194,12 @@
     <w:p/>
     <w:p>
       <w:r>
-        <w:rPr>
-          <w:noProof/>
-        </w:rPr>
         <w:lastRenderedPageBreak/>
         <w:drawing>
-          <wp:inline distT="0" distB="0" distL="0" distR="0" wp14:anchorId="0C00FD6E" wp14:editId="4EB3ECE7">
-            <wp:extent cx="5731510" cy="2879090"/>
+          <wp:inline distT="0" distB="0" distL="0" distR="0" wp14:anchorId="0EDCC54E" wp14:editId="628A813F">
+            <wp:extent cx="5731510" cy="2904490"/>
             <wp:effectExtent l="0" t="0" r="2540" b="0"/>
-            <wp:docPr id="690705416" name="Picture 1"/>
+            <wp:docPr id="16123833" name="Picture 1"/>
             <wp:cNvGraphicFramePr>
               <a:graphicFrameLocks xmlns:a="http://schemas.openxmlformats.org/drawingml/2006/main" noChangeAspect="1"/>
             </wp:cNvGraphicFramePr>
@@ -216,7 +207,7 @@
               <a:graphicData uri="http://schemas.openxmlformats.org/drawingml/2006/picture">
                 <pic:pic xmlns:pic="http://schemas.openxmlformats.org/drawingml/2006/picture">
                   <pic:nvPicPr>
-                    <pic:cNvPr id="690705416" name=""/>
+                    <pic:cNvPr id="16123833" name=""/>
                     <pic:cNvPicPr/>
                   </pic:nvPicPr>
                   <pic:blipFill>
@@ -228,7 +219,7 @@
                   <pic:spPr>
                     <a:xfrm>
                       <a:off x="0" y="0"/>
-                      <a:ext cx="5731510" cy="2879090"/>
+                      <a:ext cx="5731510" cy="2904490"/>
                     </a:xfrm>
                     <a:prstGeom prst="rect">
                       <a:avLst/>
@@ -245,19 +236,43 @@
     <w:p/>
     <w:p>
       <w:r>
-        <w:t>Build scheduled to run everyday at 11.35 PM IST</w:t>
-      </w:r>
-    </w:p>
-    <w:p>
-      <w:r>
-        <w:rPr>
-          <w:noProof/>
-        </w:rPr>
+        <w:t xml:space="preserve">Build scheduled to run </w:t>
+      </w:r>
+      <w:r>
+        <w:t>every day</w:t>
+      </w:r>
+      <w:r>
+        <w:t xml:space="preserve"> at 1</w:t>
+      </w:r>
+      <w:r>
+        <w:t>2</w:t>
+      </w:r>
+      <w:r>
+        <w:t>:20</w:t>
+      </w:r>
+      <w:r>
+        <w:t>:</w:t>
+      </w:r>
+      <w:r>
+        <w:t>01</w:t>
+      </w:r>
+      <w:r>
+        <w:t xml:space="preserve"> </w:t>
+      </w:r>
+      <w:r>
+        <w:t>A</w:t>
+      </w:r>
+      <w:r>
+        <w:t>M IST</w:t>
+      </w:r>
+    </w:p>
+    <w:p>
+      <w:r>
         <w:drawing>
-          <wp:inline distT="0" distB="0" distL="0" distR="0" wp14:anchorId="1A752DD2" wp14:editId="3CBE5E6A">
-            <wp:extent cx="5731510" cy="2886710"/>
-            <wp:effectExtent l="0" t="0" r="2540" b="8890"/>
-            <wp:docPr id="287292728" name="Picture 1"/>
+          <wp:inline distT="0" distB="0" distL="0" distR="0" wp14:anchorId="26AD89DC" wp14:editId="15672C4E">
+            <wp:extent cx="5731510" cy="2904490"/>
+            <wp:effectExtent l="0" t="0" r="2540" b="0"/>
+            <wp:docPr id="376690783" name="Picture 1"/>
             <wp:cNvGraphicFramePr>
               <a:graphicFrameLocks xmlns:a="http://schemas.openxmlformats.org/drawingml/2006/main" noChangeAspect="1"/>
             </wp:cNvGraphicFramePr>
@@ -265,11 +280,120 @@
               <a:graphicData uri="http://schemas.openxmlformats.org/drawingml/2006/picture">
                 <pic:pic xmlns:pic="http://schemas.openxmlformats.org/drawingml/2006/picture">
                   <pic:nvPicPr>
-                    <pic:cNvPr id="287292728" name=""/>
+                    <pic:cNvPr id="376690783" name=""/>
                     <pic:cNvPicPr/>
                   </pic:nvPicPr>
                   <pic:blipFill>
                     <a:blip r:embed="rId9"/>
+                    <a:stretch>
+                      <a:fillRect/>
+                    </a:stretch>
+                  </pic:blipFill>
+                  <pic:spPr>
+                    <a:xfrm>
+                      <a:off x="0" y="0"/>
+                      <a:ext cx="5731510" cy="2904490"/>
+                    </a:xfrm>
+                    <a:prstGeom prst="rect">
+                      <a:avLst/>
+                    </a:prstGeom>
+                  </pic:spPr>
+                </pic:pic>
+              </a:graphicData>
+            </a:graphic>
+          </wp:inline>
+        </w:drawing>
+      </w:r>
+    </w:p>
+    <w:p/>
+    <w:p/>
+    <w:p/>
+    <w:p/>
+    <w:p/>
+    <w:p/>
+    <w:p/>
+    <w:p>
+      <w:r>
+        <w:lastRenderedPageBreak/>
+        <w:drawing>
+          <wp:inline distT="0" distB="0" distL="0" distR="0" wp14:anchorId="59240A80" wp14:editId="0861F0B4">
+            <wp:extent cx="5731510" cy="2882265"/>
+            <wp:effectExtent l="0" t="0" r="2540" b="0"/>
+            <wp:docPr id="1791053405" name="Picture 1"/>
+            <wp:cNvGraphicFramePr>
+              <a:graphicFrameLocks xmlns:a="http://schemas.openxmlformats.org/drawingml/2006/main" noChangeAspect="1"/>
+            </wp:cNvGraphicFramePr>
+            <a:graphic xmlns:a="http://schemas.openxmlformats.org/drawingml/2006/main">
+              <a:graphicData uri="http://schemas.openxmlformats.org/drawingml/2006/picture">
+                <pic:pic xmlns:pic="http://schemas.openxmlformats.org/drawingml/2006/picture">
+                  <pic:nvPicPr>
+                    <pic:cNvPr id="1791053405" name=""/>
+                    <pic:cNvPicPr/>
+                  </pic:nvPicPr>
+                  <pic:blipFill>
+                    <a:blip r:embed="rId10"/>
+                    <a:stretch>
+                      <a:fillRect/>
+                    </a:stretch>
+                  </pic:blipFill>
+                  <pic:spPr>
+                    <a:xfrm>
+                      <a:off x="0" y="0"/>
+                      <a:ext cx="5731510" cy="2882265"/>
+                    </a:xfrm>
+                    <a:prstGeom prst="rect">
+                      <a:avLst/>
+                    </a:prstGeom>
+                  </pic:spPr>
+                </pic:pic>
+              </a:graphicData>
+            </a:graphic>
+          </wp:inline>
+        </w:drawing>
+      </w:r>
+    </w:p>
+    <w:p>
+      <w:r>
+        <w:t>Then Apply and Save</w:t>
+      </w:r>
+    </w:p>
+    <w:p/>
+    <w:p>
+      <w:r>
+        <w:t xml:space="preserve">Build History shows </w:t>
+      </w:r>
+      <w:r>
+        <w:t xml:space="preserve">after scheduling periodic settings, </w:t>
+      </w:r>
+      <w:r>
+        <w:t>build#</w:t>
+      </w:r>
+      <w:r>
+        <w:t>3</w:t>
+      </w:r>
+      <w:r>
+        <w:t xml:space="preserve"> ran on the scheduled time</w:t>
+      </w:r>
+    </w:p>
+    <w:p>
+      <w:r>
+        <w:drawing>
+          <wp:inline distT="0" distB="0" distL="0" distR="0" wp14:anchorId="0E9D9A9B" wp14:editId="5D683120">
+            <wp:extent cx="5731510" cy="2886710"/>
+            <wp:effectExtent l="0" t="0" r="2540" b="8890"/>
+            <wp:docPr id="529298089" name="Picture 1"/>
+            <wp:cNvGraphicFramePr>
+              <a:graphicFrameLocks xmlns:a="http://schemas.openxmlformats.org/drawingml/2006/main" noChangeAspect="1"/>
+            </wp:cNvGraphicFramePr>
+            <a:graphic xmlns:a="http://schemas.openxmlformats.org/drawingml/2006/main">
+              <a:graphicData uri="http://schemas.openxmlformats.org/drawingml/2006/picture">
+                <pic:pic xmlns:pic="http://schemas.openxmlformats.org/drawingml/2006/picture">
+                  <pic:nvPicPr>
+                    <pic:cNvPr id="529298089" name=""/>
+                    <pic:cNvPicPr/>
+                  </pic:nvPicPr>
+                  <pic:blipFill>
+                    <a:blip r:embed="rId11"/>
                     <a:stretch>
                       <a:fillRect/>
                     </a:stretch>
@@ -291,23 +415,14 @@
       </w:r>
     </w:p>
     <w:p/>
-    <w:p/>
-    <w:p/>
-    <w:p/>
-    <w:p/>
-    <w:p/>
-    <w:p/>
-    <w:p>
-      <w:r>
-        <w:rPr>
-          <w:noProof/>
-        </w:rPr>
+    <w:p>
+      <w:r>
         <w:lastRenderedPageBreak/>
         <w:drawing>
-          <wp:inline distT="0" distB="0" distL="0" distR="0" wp14:anchorId="3F0B007A" wp14:editId="293EEE67">
-            <wp:extent cx="5731510" cy="2907665"/>
-            <wp:effectExtent l="0" t="0" r="2540" b="6985"/>
-            <wp:docPr id="554329928" name="Picture 1"/>
+          <wp:inline distT="0" distB="0" distL="0" distR="0" wp14:anchorId="41051A1F" wp14:editId="53F8E77C">
+            <wp:extent cx="5731510" cy="2886710"/>
+            <wp:effectExtent l="0" t="0" r="2540" b="8890"/>
+            <wp:docPr id="1610927225" name="Picture 1"/>
             <wp:cNvGraphicFramePr>
               <a:graphicFrameLocks xmlns:a="http://schemas.openxmlformats.org/drawingml/2006/main" noChangeAspect="1"/>
             </wp:cNvGraphicFramePr>
@@ -315,11 +430,11 @@
               <a:graphicData uri="http://schemas.openxmlformats.org/drawingml/2006/picture">
                 <pic:pic xmlns:pic="http://schemas.openxmlformats.org/drawingml/2006/picture">
                   <pic:nvPicPr>
-                    <pic:cNvPr id="554329928" name=""/>
+                    <pic:cNvPr id="1610927225" name=""/>
                     <pic:cNvPicPr/>
                   </pic:nvPicPr>
                   <pic:blipFill>
-                    <a:blip r:embed="rId10"/>
+                    <a:blip r:embed="rId12"/>
                     <a:stretch>
                       <a:fillRect/>
                     </a:stretch>
@@ -327,7 +442,7 @@
                   <pic:spPr>
                     <a:xfrm>
                       <a:off x="0" y="0"/>
-                      <a:ext cx="5731510" cy="2907665"/>
+                      <a:ext cx="5731510" cy="2886710"/>
                     </a:xfrm>
                     <a:prstGeom prst="rect">
                       <a:avLst/>
@@ -340,27 +455,18 @@
         </w:drawing>
       </w:r>
     </w:p>
-    <w:p>
-      <w:r>
-        <w:t>Then Apply and Save</w:t>
-      </w:r>
-    </w:p>
-    <w:p/>
-    <w:p>
-      <w:r>
-        <w:t>Build History shows build#1 ran on the scheduled time</w:t>
-      </w:r>
-    </w:p>
+    <w:p/>
+    <w:p/>
     <w:p>
       <w:r>
         <w:rPr>
           <w:noProof/>
         </w:rPr>
         <w:drawing>
-          <wp:inline distT="0" distB="0" distL="0" distR="0" wp14:anchorId="2EDD4E65" wp14:editId="3B378813">
-            <wp:extent cx="5731510" cy="2853690"/>
-            <wp:effectExtent l="0" t="0" r="2540" b="3810"/>
-            <wp:docPr id="1279366000" name="Picture 1"/>
+          <wp:inline distT="0" distB="0" distL="0" distR="0" wp14:anchorId="3F620AE5" wp14:editId="0ED566C7">
+            <wp:extent cx="5727700" cy="2971800"/>
+            <wp:effectExtent l="0" t="0" r="6350" b="0"/>
+            <wp:docPr id="631044127" name="Picture 1"/>
             <wp:cNvGraphicFramePr>
               <a:graphicFrameLocks xmlns:a="http://schemas.openxmlformats.org/drawingml/2006/main" noChangeAspect="1"/>
             </wp:cNvGraphicFramePr>
@@ -368,23 +474,36 @@
               <a:graphicData uri="http://schemas.openxmlformats.org/drawingml/2006/picture">
                 <pic:pic xmlns:pic="http://schemas.openxmlformats.org/drawingml/2006/picture">
                   <pic:nvPicPr>
-                    <pic:cNvPr id="1279366000" name=""/>
-                    <pic:cNvPicPr/>
+                    <pic:cNvPr id="0" name="Picture 1"/>
+                    <pic:cNvPicPr>
+                      <a:picLocks noChangeAspect="1" noChangeArrowheads="1"/>
+                    </pic:cNvPicPr>
                   </pic:nvPicPr>
                   <pic:blipFill>
-                    <a:blip r:embed="rId11"/>
+                    <a:blip r:embed="rId13" cstate="print">
+                      <a:extLst>
+                        <a:ext uri="{28A0092B-C50C-407E-A947-70E740481C1C}">
+                          <a14:useLocalDpi xmlns:a14="http://schemas.microsoft.com/office/drawing/2010/main" val="0"/>
+                        </a:ext>
+                      </a:extLst>
+                    </a:blip>
+                    <a:srcRect/>
                     <a:stretch>
                       <a:fillRect/>
                     </a:stretch>
                   </pic:blipFill>
-                  <pic:spPr>
+                  <pic:spPr bwMode="auto">
                     <a:xfrm>
                       <a:off x="0" y="0"/>
-                      <a:ext cx="5731510" cy="2853690"/>
+                      <a:ext cx="5727700" cy="2971800"/>
                     </a:xfrm>
                     <a:prstGeom prst="rect">
                       <a:avLst/>
                     </a:prstGeom>
+                    <a:noFill/>
+                    <a:ln>
+                      <a:noFill/>
+                    </a:ln>
                   </pic:spPr>
                 </pic:pic>
               </a:graphicData>

</xml_diff>